<commit_message>
ajustes en el users para el add sucursales_id
</commit_message>
<xml_diff>
--- a/requerimientos.docx
+++ b/requerimientos.docx
@@ -102,82 +102,89 @@
           <w:highlight w:val="yellow"/>
         </w:rPr>
       </w:pPr>
+      <w:r>
+        <w:rPr>
+          <w:sz w:val="24"/>
+          <w:highlight w:val="cyan"/>
+        </w:rPr>
+        <w:t xml:space="preserve">Podrá registrar usuarios administradores con privilegios de </w:t>
+      </w:r>
+      <w:proofErr w:type="spellStart"/>
+      <w:r>
+        <w:rPr>
+          <w:sz w:val="24"/>
+          <w:highlight w:val="cyan"/>
+        </w:rPr>
+        <w:t>super</w:t>
+      </w:r>
+      <w:proofErr w:type="spellEnd"/>
+      <w:r>
+        <w:rPr>
+          <w:sz w:val="24"/>
+          <w:highlight w:val="cyan"/>
+        </w:rPr>
+        <w:t xml:space="preserve"> </w:t>
+      </w:r>
+      <w:proofErr w:type="spellStart"/>
+      <w:r>
+        <w:rPr>
+          <w:sz w:val="24"/>
+          <w:highlight w:val="cyan"/>
+        </w:rPr>
+        <w:t>admin</w:t>
+      </w:r>
+      <w:proofErr w:type="spellEnd"/>
+      <w:r>
+        <w:rPr>
+          <w:sz w:val="24"/>
+          <w:highlight w:val="yellow"/>
+        </w:rPr>
+        <w:t>.</w:t>
+      </w:r>
+    </w:p>
+    <w:p>
+      <w:pPr>
+        <w:pStyle w:val="Prrafodelista"/>
+        <w:numPr>
+          <w:ilvl w:val="1"/>
+          <w:numId w:val="2"/>
+        </w:numPr>
+        <w:rPr>
+          <w:sz w:val="24"/>
+        </w:rPr>
+      </w:pPr>
+      <w:r>
+        <w:rPr>
+          <w:sz w:val="24"/>
+        </w:rPr>
+        <w:t>Podrá registrar usuarios administradores con privilegios de solo generar créditos sin poder modificar los campos del límite de crédito que se otorga por sucursal.</w:t>
+      </w:r>
+    </w:p>
+    <w:p>
+      <w:pPr>
+        <w:pStyle w:val="Prrafodelista"/>
+        <w:numPr>
+          <w:ilvl w:val="1"/>
+          <w:numId w:val="2"/>
+        </w:numPr>
+        <w:rPr>
+          <w:sz w:val="24"/>
+        </w:rPr>
+      </w:pPr>
+      <w:r>
+        <w:rPr>
+          <w:sz w:val="24"/>
+          <w:highlight w:val="cyan"/>
+        </w:rPr>
+        <w:t>Podrá registrar usuarios asignados a su sucursal</w:t>
+      </w:r>
       <w:bookmarkStart w:id="0" w:name="_GoBack"/>
       <w:bookmarkEnd w:id="0"/>
       <w:r>
         <w:rPr>
           <w:sz w:val="24"/>
-          <w:highlight w:val="cyan"/>
-        </w:rPr>
-        <w:t xml:space="preserve">Podrá registrar usuarios administradores con privilegios de </w:t>
-      </w:r>
-      <w:proofErr w:type="spellStart"/>
-      <w:r>
-        <w:rPr>
-          <w:sz w:val="24"/>
-          <w:highlight w:val="cyan"/>
-        </w:rPr>
-        <w:t>super</w:t>
-      </w:r>
-      <w:proofErr w:type="spellEnd"/>
-      <w:r>
-        <w:rPr>
-          <w:sz w:val="24"/>
-          <w:highlight w:val="cyan"/>
-        </w:rPr>
-        <w:t xml:space="preserve"> </w:t>
-      </w:r>
-      <w:proofErr w:type="spellStart"/>
-      <w:r>
-        <w:rPr>
-          <w:sz w:val="24"/>
-          <w:highlight w:val="cyan"/>
-        </w:rPr>
-        <w:t>admin</w:t>
-      </w:r>
-      <w:proofErr w:type="spellEnd"/>
-      <w:r>
-        <w:rPr>
-          <w:sz w:val="24"/>
-          <w:highlight w:val="yellow"/>
-        </w:rPr>
-        <w:t>.</w:t>
-      </w:r>
-    </w:p>
-    <w:p>
-      <w:pPr>
-        <w:pStyle w:val="Prrafodelista"/>
-        <w:numPr>
-          <w:ilvl w:val="1"/>
-          <w:numId w:val="2"/>
-        </w:numPr>
-        <w:rPr>
-          <w:sz w:val="24"/>
-        </w:rPr>
-      </w:pPr>
-      <w:r>
-        <w:rPr>
-          <w:sz w:val="24"/>
-        </w:rPr>
-        <w:t>Podrá registrar usuarios administradores con privilegios de solo generar créditos sin poder modificar los campos del límite de crédito que se otorga por sucursal.</w:t>
-      </w:r>
-    </w:p>
-    <w:p>
-      <w:pPr>
-        <w:pStyle w:val="Prrafodelista"/>
-        <w:numPr>
-          <w:ilvl w:val="1"/>
-          <w:numId w:val="2"/>
-        </w:numPr>
-        <w:rPr>
-          <w:sz w:val="24"/>
-        </w:rPr>
-      </w:pPr>
-      <w:r>
-        <w:rPr>
-          <w:sz w:val="24"/>
-        </w:rPr>
-        <w:t>Podrá registrar usuarios asignados a su sucursal y solo con permisos para administrar su sucursal en específico.</w:t>
+        </w:rPr>
+        <w:t xml:space="preserve"> y solo con permisos para administrar su sucursal en específico.</w:t>
       </w:r>
     </w:p>
     <w:p>
@@ -2380,7 +2387,7 @@
   <a:extraClrSchemeLst/>
   <a:extLst>
     <a:ext uri="{05A4C25C-085E-4340-85A3-A5531E510DB2}">
-      <thm15:themeFamily xmlns:thm15="http://schemas.microsoft.com/office/thememl/2012/main" xmlns="" name="Office Theme" id="{62F939B6-93AF-4DB8-9C6B-D6C7DFDC589F}" vid="{4A3C46E8-61CC-4603-A589-7422A47A8E4A}"/>
+      <thm15:themeFamily xmlns="" xmlns:thm15="http://schemas.microsoft.com/office/thememl/2012/main" name="Office Theme" id="{62F939B6-93AF-4DB8-9C6B-D6C7DFDC589F}" vid="{4A3C46E8-61CC-4603-A589-7422A47A8E4A}"/>
     </a:ext>
   </a:extLst>
 </a:theme>
@@ -2391,7 +2398,7 @@
 </file>
 
 <file path=customXml/itemProps1.xml><?xml version="1.0" encoding="utf-8"?>
-<ds:datastoreItem xmlns:ds="http://schemas.openxmlformats.org/officeDocument/2006/customXml" ds:itemID="{3F91AE59-3BFD-4096-9BBC-2D0F3616E223}">
+<ds:datastoreItem xmlns:ds="http://schemas.openxmlformats.org/officeDocument/2006/customXml" ds:itemID="{8EBA91E1-CD4D-4C73-B583-889668770EC8}">
   <ds:schemaRefs>
     <ds:schemaRef ds:uri="http://schemas.openxmlformats.org/officeDocument/2006/bibliography"/>
   </ds:schemaRefs>

</xml_diff>

<commit_message>
funciones del super admin
</commit_message>
<xml_diff>
--- a/requerimientos.docx
+++ b/requerimientos.docx
@@ -178,8 +178,6 @@
         </w:rPr>
         <w:t>Podrá registrar usuarios asignados a su sucursal</w:t>
       </w:r>
-      <w:bookmarkStart w:id="0" w:name="_GoBack"/>
-      <w:bookmarkEnd w:id="0"/>
       <w:r>
         <w:rPr>
           <w:sz w:val="24"/>
@@ -312,14 +310,459 @@
       <w:r>
         <w:rPr>
           <w:sz w:val="24"/>
+          <w:highlight w:val="cyan"/>
         </w:rPr>
         <w:t xml:space="preserve">Administración de </w:t>
       </w:r>
       <w:r>
         <w:rPr>
           <w:sz w:val="24"/>
-        </w:rPr>
-        <w:t xml:space="preserve">créditos. </w:t>
+          <w:highlight w:val="cyan"/>
+        </w:rPr>
+        <w:t>créditos.</w:t>
+      </w:r>
+      <w:r>
+        <w:rPr>
+          <w:sz w:val="24"/>
+        </w:rPr>
+        <w:t xml:space="preserve"> </w:t>
+      </w:r>
+      <w:r>
+        <w:rPr>
+          <w:rFonts w:ascii="Helvetica" w:eastAsia="Times New Roman" w:hAnsi="Helvetica" w:cs="Helvetica"/>
+          <w:b/>
+          <w:bCs/>
+          <w:sz w:val="28"/>
+          <w:szCs w:val="24"/>
+          <w:bdr w:val="none" w:sz="0" w:space="0" w:color="auto" w:frame="1"/>
+          <w:shd w:val="clear" w:color="auto" w:fill="FFFFFF"/>
+          <w:lang w:eastAsia="es-MX"/>
+        </w:rPr>
+        <w:br/>
+      </w:r>
+    </w:p>
+    <w:p>
+      <w:pPr>
+        <w:pStyle w:val="Prrafodelista"/>
+        <w:numPr>
+          <w:ilvl w:val="1"/>
+          <w:numId w:val="2"/>
+        </w:numPr>
+        <w:rPr>
+          <w:sz w:val="24"/>
+          <w:highlight w:val="yellow"/>
+          <w:lang w:eastAsia="es-MX"/>
+        </w:rPr>
+      </w:pPr>
+      <w:r>
+        <w:rPr>
+          <w:sz w:val="24"/>
+          <w:highlight w:val="yellow"/>
+          <w:lang w:eastAsia="es-MX"/>
+        </w:rPr>
+        <w:t xml:space="preserve">Agregar </w:t>
+      </w:r>
+      <w:r>
+        <w:rPr>
+          <w:sz w:val="24"/>
+          <w:highlight w:val="yellow"/>
+          <w:lang w:eastAsia="es-MX"/>
+        </w:rPr>
+        <w:t>nuevos créditos</w:t>
+      </w:r>
+    </w:p>
+    <w:p>
+      <w:pPr>
+        <w:pStyle w:val="Prrafodelista"/>
+        <w:numPr>
+          <w:ilvl w:val="1"/>
+          <w:numId w:val="2"/>
+        </w:numPr>
+        <w:rPr>
+          <w:sz w:val="24"/>
+          <w:highlight w:val="yellow"/>
+          <w:lang w:eastAsia="es-MX"/>
+        </w:rPr>
+      </w:pPr>
+      <w:r>
+        <w:rPr>
+          <w:sz w:val="24"/>
+          <w:highlight w:val="yellow"/>
+          <w:lang w:eastAsia="es-MX"/>
+        </w:rPr>
+        <w:t>Generación de documento PDF con datos del crédito</w:t>
+      </w:r>
+    </w:p>
+    <w:p>
+      <w:pPr>
+        <w:pStyle w:val="Prrafodelista"/>
+        <w:numPr>
+          <w:ilvl w:val="1"/>
+          <w:numId w:val="2"/>
+        </w:numPr>
+        <w:rPr>
+          <w:sz w:val="24"/>
+          <w:highlight w:val="yellow"/>
+          <w:lang w:eastAsia="es-MX"/>
+        </w:rPr>
+      </w:pPr>
+      <w:r>
+        <w:rPr>
+          <w:sz w:val="24"/>
+          <w:highlight w:val="yellow"/>
+          <w:lang w:eastAsia="es-MX"/>
+        </w:rPr>
+        <w:t>Buscar créditos</w:t>
+      </w:r>
+    </w:p>
+    <w:p>
+      <w:pPr>
+        <w:pStyle w:val="Prrafodelista"/>
+        <w:numPr>
+          <w:ilvl w:val="1"/>
+          <w:numId w:val="2"/>
+        </w:numPr>
+        <w:rPr>
+          <w:sz w:val="24"/>
+          <w:lang w:eastAsia="es-MX"/>
+        </w:rPr>
+      </w:pPr>
+      <w:r>
+        <w:rPr>
+          <w:sz w:val="24"/>
+          <w:lang w:eastAsia="es-MX"/>
+        </w:rPr>
+        <w:t>Generación de reporte de créditos</w:t>
+      </w:r>
+      <w:r>
+        <w:rPr>
+          <w:sz w:val="24"/>
+          <w:lang w:eastAsia="es-MX"/>
+        </w:rPr>
+        <w:t> filtradas por fecha o por vendedor</w:t>
+      </w:r>
+    </w:p>
+    <w:p>
+      <w:pPr>
+        <w:pStyle w:val="Prrafodelista"/>
+        <w:numPr>
+          <w:ilvl w:val="1"/>
+          <w:numId w:val="2"/>
+        </w:numPr>
+        <w:rPr>
+          <w:sz w:val="24"/>
+          <w:highlight w:val="yellow"/>
+          <w:lang w:eastAsia="es-MX"/>
+        </w:rPr>
+      </w:pPr>
+      <w:r>
+        <w:rPr>
+          <w:sz w:val="24"/>
+          <w:highlight w:val="yellow"/>
+          <w:lang w:eastAsia="es-MX"/>
+        </w:rPr>
+        <w:t>Editar créditos</w:t>
+      </w:r>
+    </w:p>
+    <w:p>
+      <w:pPr>
+        <w:pStyle w:val="Prrafodelista"/>
+        <w:numPr>
+          <w:ilvl w:val="1"/>
+          <w:numId w:val="2"/>
+        </w:numPr>
+        <w:rPr>
+          <w:sz w:val="24"/>
+          <w:highlight w:val="yellow"/>
+          <w:lang w:eastAsia="es-MX"/>
+        </w:rPr>
+      </w:pPr>
+      <w:r>
+        <w:rPr>
+          <w:sz w:val="24"/>
+          <w:highlight w:val="yellow"/>
+          <w:lang w:eastAsia="es-MX"/>
+        </w:rPr>
+        <w:t>Descargar créditos</w:t>
+      </w:r>
+    </w:p>
+    <w:p>
+      <w:pPr>
+        <w:pStyle w:val="Prrafodelista"/>
+        <w:numPr>
+          <w:ilvl w:val="1"/>
+          <w:numId w:val="2"/>
+        </w:numPr>
+        <w:rPr>
+          <w:sz w:val="24"/>
+          <w:highlight w:val="yellow"/>
+          <w:lang w:eastAsia="es-MX"/>
+        </w:rPr>
+      </w:pPr>
+      <w:r>
+        <w:rPr>
+          <w:sz w:val="24"/>
+          <w:highlight w:val="yellow"/>
+          <w:lang w:eastAsia="es-MX"/>
+        </w:rPr>
+        <w:t>Eliminar créditos</w:t>
+      </w:r>
+    </w:p>
+    <w:p>
+      <w:pPr>
+        <w:pStyle w:val="Prrafodelista"/>
+        <w:numPr>
+          <w:ilvl w:val="1"/>
+          <w:numId w:val="2"/>
+        </w:numPr>
+        <w:rPr>
+          <w:sz w:val="24"/>
+          <w:highlight w:val="cyan"/>
+          <w:lang w:eastAsia="es-MX"/>
+        </w:rPr>
+      </w:pPr>
+      <w:r>
+        <w:rPr>
+          <w:sz w:val="24"/>
+          <w:highlight w:val="cyan"/>
+          <w:lang w:eastAsia="es-MX"/>
+        </w:rPr>
+        <w:t xml:space="preserve">Asignarle una cantidad a cada crédito según su sucursal. </w:t>
+      </w:r>
+    </w:p>
+    <w:p>
+      <w:pPr>
+        <w:pStyle w:val="Prrafodelista"/>
+        <w:numPr>
+          <w:ilvl w:val="1"/>
+          <w:numId w:val="2"/>
+        </w:numPr>
+        <w:rPr>
+          <w:sz w:val="24"/>
+          <w:lang w:eastAsia="es-MX"/>
+        </w:rPr>
+      </w:pPr>
+      <w:r>
+        <w:rPr>
+          <w:sz w:val="24"/>
+          <w:highlight w:val="cyan"/>
+          <w:lang w:eastAsia="es-MX"/>
+        </w:rPr>
+        <w:t xml:space="preserve">A cada sucursal le podrá </w:t>
+      </w:r>
+      <w:r>
+        <w:rPr>
+          <w:sz w:val="24"/>
+          <w:highlight w:val="cyan"/>
+          <w:lang w:eastAsia="es-MX"/>
+        </w:rPr>
+        <w:t>dar solo el precio final.</w:t>
+      </w:r>
+    </w:p>
+    <w:p>
+      <w:pPr>
+        <w:pStyle w:val="Prrafodelista"/>
+        <w:numPr>
+          <w:ilvl w:val="1"/>
+          <w:numId w:val="2"/>
+        </w:numPr>
+        <w:rPr>
+          <w:sz w:val="24"/>
+          <w:lang w:eastAsia="es-MX"/>
+        </w:rPr>
+      </w:pPr>
+      <w:r>
+        <w:rPr>
+          <w:sz w:val="24"/>
+          <w:highlight w:val="cyan"/>
+          <w:lang w:eastAsia="es-MX"/>
+        </w:rPr>
+        <w:t xml:space="preserve">A cada sucursal le asignara una fecha </w:t>
+      </w:r>
+      <w:r>
+        <w:rPr>
+          <w:sz w:val="24"/>
+          <w:highlight w:val="cyan"/>
+          <w:lang w:eastAsia="es-MX"/>
+        </w:rPr>
+        <w:t>límite</w:t>
+      </w:r>
+      <w:r>
+        <w:rPr>
+          <w:sz w:val="24"/>
+          <w:highlight w:val="cyan"/>
+          <w:lang w:eastAsia="es-MX"/>
+        </w:rPr>
+        <w:t xml:space="preserve"> para que liquide su </w:t>
+      </w:r>
+      <w:r>
+        <w:rPr>
+          <w:sz w:val="24"/>
+          <w:highlight w:val="cyan"/>
+          <w:lang w:eastAsia="es-MX"/>
+        </w:rPr>
+        <w:t>crédito</w:t>
+      </w:r>
+      <w:r>
+        <w:rPr>
+          <w:sz w:val="24"/>
+          <w:highlight w:val="cyan"/>
+          <w:lang w:eastAsia="es-MX"/>
+        </w:rPr>
+        <w:t xml:space="preserve"> o </w:t>
+      </w:r>
+      <w:r>
+        <w:rPr>
+          <w:sz w:val="24"/>
+          <w:highlight w:val="cyan"/>
+          <w:lang w:eastAsia="es-MX"/>
+        </w:rPr>
+        <w:t>automáticamente</w:t>
+      </w:r>
+      <w:r>
+        <w:rPr>
+          <w:sz w:val="24"/>
+          <w:highlight w:val="cyan"/>
+          <w:lang w:eastAsia="es-MX"/>
+        </w:rPr>
+        <w:t xml:space="preserve"> le enviara una alerta a la sucursal que este ya se le </w:t>
+      </w:r>
+      <w:r>
+        <w:rPr>
+          <w:sz w:val="24"/>
+          <w:highlight w:val="cyan"/>
+          <w:lang w:eastAsia="es-MX"/>
+        </w:rPr>
+        <w:t>venció</w:t>
+      </w:r>
+      <w:r>
+        <w:rPr>
+          <w:sz w:val="24"/>
+          <w:highlight w:val="cyan"/>
+          <w:lang w:eastAsia="es-MX"/>
+        </w:rPr>
+        <w:t>.</w:t>
+      </w:r>
+      <w:r>
+        <w:rPr>
+          <w:sz w:val="24"/>
+          <w:lang w:eastAsia="es-MX"/>
+        </w:rPr>
+        <w:t xml:space="preserve"> </w:t>
+      </w:r>
+      <w:r>
+        <w:rPr>
+          <w:sz w:val="24"/>
+          <w:lang w:eastAsia="es-MX"/>
+        </w:rPr>
+        <w:t>(añadir función en el servidor para que revise si venció algún crédito)</w:t>
+      </w:r>
+    </w:p>
+    <w:p>
+      <w:pPr>
+        <w:pStyle w:val="Prrafodelista"/>
+        <w:ind w:left="1440"/>
+        <w:rPr>
+          <w:rStyle w:val="Textoennegrita"/>
+          <w:b w:val="0"/>
+          <w:bCs w:val="0"/>
+          <w:sz w:val="24"/>
+          <w:lang w:eastAsia="es-MX"/>
+        </w:rPr>
+      </w:pPr>
+    </w:p>
+    <w:p>
+      <w:pPr>
+        <w:rPr>
+          <w:sz w:val="24"/>
+        </w:rPr>
+      </w:pPr>
+      <w:r>
+        <w:rPr>
+          <w:rStyle w:val="Textoennegrita"/>
+          <w:rFonts w:ascii="Helvetica" w:hAnsi="Helvetica" w:cs="Helvetica"/>
+          <w:color w:val="666666"/>
+          <w:sz w:val="24"/>
+          <w:bdr w:val="none" w:sz="0" w:space="0" w:color="auto" w:frame="1"/>
+          <w:shd w:val="clear" w:color="auto" w:fill="FFFFFF"/>
+        </w:rPr>
+        <w:t>NOTA: Módulo de sucursales: </w:t>
+      </w:r>
+      <w:r>
+        <w:rPr>
+          <w:sz w:val="24"/>
+          <w:shd w:val="clear" w:color="auto" w:fill="FFFFFF"/>
+        </w:rPr>
+        <w:t>El sistema cuenta con un módulo para administrar múltiples sucursales dentro de la misma aplicación y así</w:t>
+      </w:r>
+      <w:r>
+        <w:rPr>
+          <w:sz w:val="24"/>
+          <w:shd w:val="clear" w:color="auto" w:fill="FFFFFF"/>
+        </w:rPr>
+        <w:t xml:space="preserve"> poder gestionar los créditos que le otorgara a</w:t>
+      </w:r>
+      <w:r>
+        <w:rPr>
+          <w:sz w:val="24"/>
+          <w:shd w:val="clear" w:color="auto" w:fill="FFFFFF"/>
+        </w:rPr>
+        <w:t xml:space="preserve"> diferentes bodegas o sucursales</w:t>
+      </w:r>
+    </w:p>
+    <w:p>
+      <w:pPr>
+        <w:pStyle w:val="Ttulo2"/>
+      </w:pPr>
+      <w:r>
+        <w:lastRenderedPageBreak/>
+        <w:t>ADMIN SUCURSAL (CONTROL GENERAL DE UNA SUCURSAL EN ESPECIFICO)</w:t>
+      </w:r>
+    </w:p>
+    <w:p/>
+    <w:p>
+      <w:pPr>
+        <w:pStyle w:val="Prrafodelista"/>
+        <w:numPr>
+          <w:ilvl w:val="0"/>
+          <w:numId w:val="2"/>
+        </w:numPr>
+      </w:pPr>
+      <w:r>
+        <w:rPr>
+          <w:sz w:val="24"/>
+        </w:rPr>
+        <w:t>Podrá registrar, buscar, editar y eliminar usuarios.</w:t>
+      </w:r>
+    </w:p>
+    <w:p>
+      <w:pPr>
+        <w:pStyle w:val="Prrafodelista"/>
+        <w:numPr>
+          <w:ilvl w:val="0"/>
+          <w:numId w:val="2"/>
+        </w:numPr>
+        <w:rPr>
+          <w:sz w:val="24"/>
+        </w:rPr>
+      </w:pPr>
+      <w:r>
+        <w:rPr>
+          <w:sz w:val="24"/>
+        </w:rPr>
+        <w:t xml:space="preserve">Administración de </w:t>
+      </w:r>
+      <w:r>
+        <w:rPr>
+          <w:sz w:val="24"/>
+        </w:rPr>
+        <w:t>pedidos</w:t>
+      </w:r>
+      <w:r>
+        <w:rPr>
+          <w:sz w:val="24"/>
+        </w:rPr>
+        <w:t xml:space="preserve">. </w:t>
       </w:r>
       <w:r>
         <w:rPr>
@@ -345,14 +788,12 @@
         </w:numPr>
         <w:rPr>
           <w:sz w:val="24"/>
-          <w:highlight w:val="yellow"/>
-          <w:lang w:eastAsia="es-MX"/>
-        </w:rPr>
-      </w:pPr>
-      <w:r>
-        <w:rPr>
-          <w:sz w:val="24"/>
-          <w:highlight w:val="yellow"/>
+          <w:lang w:eastAsia="es-MX"/>
+        </w:rPr>
+      </w:pPr>
+      <w:r>
+        <w:rPr>
+          <w:sz w:val="24"/>
           <w:lang w:eastAsia="es-MX"/>
         </w:rPr>
         <w:t xml:space="preserve">Agregar </w:t>
@@ -360,10 +801,9 @@
       <w:r>
         <w:rPr>
           <w:sz w:val="24"/>
-          <w:highlight w:val="yellow"/>
-          <w:lang w:eastAsia="es-MX"/>
-        </w:rPr>
-        <w:t>nuevos créditos</w:t>
+          <w:lang w:eastAsia="es-MX"/>
+        </w:rPr>
+        <w:t xml:space="preserve">nuevo pedido </w:t>
       </w:r>
     </w:p>
     <w:p>
@@ -375,17 +815,22 @@
         </w:numPr>
         <w:rPr>
           <w:sz w:val="24"/>
-          <w:highlight w:val="yellow"/>
-          <w:lang w:eastAsia="es-MX"/>
-        </w:rPr>
-      </w:pPr>
-      <w:r>
-        <w:rPr>
-          <w:sz w:val="24"/>
-          <w:highlight w:val="yellow"/>
-          <w:lang w:eastAsia="es-MX"/>
-        </w:rPr>
-        <w:t>Generación de documento PDF con datos del crédito</w:t>
+          <w:lang w:eastAsia="es-MX"/>
+        </w:rPr>
+      </w:pPr>
+      <w:r>
+        <w:rPr>
+          <w:sz w:val="24"/>
+          <w:lang w:eastAsia="es-MX"/>
+        </w:rPr>
+        <w:t>Buscar </w:t>
+      </w:r>
+      <w:r>
+        <w:rPr>
+          <w:sz w:val="24"/>
+          <w:lang w:eastAsia="es-MX"/>
+        </w:rPr>
+        <w:t>pedidos</w:t>
       </w:r>
     </w:p>
     <w:p>
@@ -397,17 +842,22 @@
         </w:numPr>
         <w:rPr>
           <w:sz w:val="24"/>
-          <w:highlight w:val="yellow"/>
-          <w:lang w:eastAsia="es-MX"/>
-        </w:rPr>
-      </w:pPr>
-      <w:r>
-        <w:rPr>
-          <w:sz w:val="24"/>
-          <w:highlight w:val="yellow"/>
-          <w:lang w:eastAsia="es-MX"/>
-        </w:rPr>
-        <w:t>Buscar créditos</w:t>
+          <w:lang w:eastAsia="es-MX"/>
+        </w:rPr>
+      </w:pPr>
+      <w:r>
+        <w:rPr>
+          <w:sz w:val="24"/>
+          <w:lang w:eastAsia="es-MX"/>
+        </w:rPr>
+        <w:t>Editar </w:t>
+      </w:r>
+      <w:r>
+        <w:rPr>
+          <w:sz w:val="24"/>
+          <w:lang w:eastAsia="es-MX"/>
+        </w:rPr>
+        <w:t>pedidos</w:t>
       </w:r>
     </w:p>
     <w:p>
@@ -427,14 +877,14 @@
           <w:sz w:val="24"/>
           <w:lang w:eastAsia="es-MX"/>
         </w:rPr>
-        <w:t>Generación de reporte de créditos</w:t>
-      </w:r>
-      <w:r>
-        <w:rPr>
-          <w:sz w:val="24"/>
-          <w:lang w:eastAsia="es-MX"/>
-        </w:rPr>
-        <w:t> filtradas por fecha o por vendedor</w:t>
+        <w:t xml:space="preserve">Eliminar </w:t>
+      </w:r>
+      <w:r>
+        <w:rPr>
+          <w:sz w:val="24"/>
+          <w:lang w:eastAsia="es-MX"/>
+        </w:rPr>
+        <w:t>pedidos</w:t>
       </w:r>
     </w:p>
     <w:p>
@@ -446,17 +896,55 @@
         </w:numPr>
         <w:rPr>
           <w:sz w:val="24"/>
-          <w:highlight w:val="yellow"/>
-          <w:lang w:eastAsia="es-MX"/>
-        </w:rPr>
-      </w:pPr>
-      <w:r>
-        <w:rPr>
-          <w:sz w:val="24"/>
-          <w:highlight w:val="yellow"/>
-          <w:lang w:eastAsia="es-MX"/>
-        </w:rPr>
-        <w:t>Editar créditos</w:t>
+          <w:lang w:eastAsia="es-MX"/>
+        </w:rPr>
+      </w:pPr>
+      <w:r>
+        <w:rPr>
+          <w:sz w:val="24"/>
+          <w:lang w:eastAsia="es-MX"/>
+        </w:rPr>
+        <w:t>Ver historial de pedidos</w:t>
+      </w:r>
+    </w:p>
+    <w:p>
+      <w:pPr>
+        <w:pStyle w:val="Prrafodelista"/>
+        <w:ind w:left="1440"/>
+        <w:rPr>
+          <w:sz w:val="24"/>
+          <w:lang w:eastAsia="es-MX"/>
+        </w:rPr>
+      </w:pPr>
+    </w:p>
+    <w:p>
+      <w:pPr>
+        <w:pStyle w:val="Prrafodelista"/>
+        <w:numPr>
+          <w:ilvl w:val="0"/>
+          <w:numId w:val="2"/>
+        </w:numPr>
+        <w:rPr>
+          <w:sz w:val="24"/>
+        </w:rPr>
+      </w:pPr>
+      <w:r>
+        <w:rPr>
+          <w:sz w:val="24"/>
+        </w:rPr>
+        <w:t xml:space="preserve">Administración de </w:t>
+      </w:r>
+      <w:r>
+        <w:rPr>
+          <w:sz w:val="24"/>
+        </w:rPr>
+        <w:t>su stock</w:t>
+      </w:r>
+      <w:r>
+        <w:rPr>
+          <w:sz w:val="24"/>
+        </w:rPr>
+        <w:t>.</w:t>
       </w:r>
     </w:p>
     <w:p>
@@ -468,17 +956,13 @@
         </w:numPr>
         <w:rPr>
           <w:sz w:val="24"/>
-          <w:highlight w:val="yellow"/>
-          <w:lang w:eastAsia="es-MX"/>
-        </w:rPr>
-      </w:pPr>
-      <w:r>
-        <w:rPr>
-          <w:sz w:val="24"/>
-          <w:highlight w:val="yellow"/>
-          <w:lang w:eastAsia="es-MX"/>
-        </w:rPr>
-        <w:t>Descargar créditos</w:t>
+        </w:rPr>
+      </w:pPr>
+      <w:r>
+        <w:rPr>
+          <w:sz w:val="24"/>
+        </w:rPr>
+        <w:t>Ver stock general</w:t>
       </w:r>
     </w:p>
     <w:p>
@@ -490,17 +974,13 @@
         </w:numPr>
         <w:rPr>
           <w:sz w:val="24"/>
-          <w:highlight w:val="yellow"/>
-          <w:lang w:eastAsia="es-MX"/>
-        </w:rPr>
-      </w:pPr>
-      <w:r>
-        <w:rPr>
-          <w:sz w:val="24"/>
-          <w:highlight w:val="yellow"/>
-          <w:lang w:eastAsia="es-MX"/>
-        </w:rPr>
-        <w:t>Eliminar créditos</w:t>
+        </w:rPr>
+      </w:pPr>
+      <w:r>
+        <w:rPr>
+          <w:sz w:val="24"/>
+        </w:rPr>
+        <w:t xml:space="preserve">Ver stock propio </w:t>
       </w:r>
     </w:p>
     <w:p>
@@ -512,454 +992,6 @@
         </w:numPr>
         <w:rPr>
           <w:sz w:val="24"/>
-          <w:lang w:eastAsia="es-MX"/>
-        </w:rPr>
-      </w:pPr>
-      <w:r>
-        <w:rPr>
-          <w:sz w:val="24"/>
-          <w:lang w:eastAsia="es-MX"/>
-        </w:rPr>
-        <w:t xml:space="preserve">Asignarle una cantidad a cada crédito según su sucursal. </w:t>
-      </w:r>
-    </w:p>
-    <w:p>
-      <w:pPr>
-        <w:pStyle w:val="Prrafodelista"/>
-        <w:numPr>
-          <w:ilvl w:val="1"/>
-          <w:numId w:val="2"/>
-        </w:numPr>
-        <w:rPr>
-          <w:sz w:val="24"/>
-          <w:lang w:eastAsia="es-MX"/>
-        </w:rPr>
-      </w:pPr>
-      <w:r>
-        <w:rPr>
-          <w:sz w:val="24"/>
-          <w:lang w:eastAsia="es-MX"/>
-        </w:rPr>
-        <w:t xml:space="preserve">A cada sucursal le podrá </w:t>
-      </w:r>
-      <w:r>
-        <w:rPr>
-          <w:sz w:val="24"/>
-          <w:lang w:eastAsia="es-MX"/>
-        </w:rPr>
-        <w:t>dar solo el precio final.</w:t>
-      </w:r>
-    </w:p>
-    <w:p>
-      <w:pPr>
-        <w:pStyle w:val="Prrafodelista"/>
-        <w:numPr>
-          <w:ilvl w:val="1"/>
-          <w:numId w:val="2"/>
-        </w:numPr>
-        <w:rPr>
-          <w:sz w:val="24"/>
-          <w:lang w:eastAsia="es-MX"/>
-        </w:rPr>
-      </w:pPr>
-      <w:r>
-        <w:rPr>
-          <w:sz w:val="24"/>
-          <w:lang w:eastAsia="es-MX"/>
-        </w:rPr>
-        <w:t xml:space="preserve">A cada sucursal le asignara una fecha </w:t>
-      </w:r>
-      <w:r>
-        <w:rPr>
-          <w:sz w:val="24"/>
-          <w:lang w:eastAsia="es-MX"/>
-        </w:rPr>
-        <w:t>límite</w:t>
-      </w:r>
-      <w:r>
-        <w:rPr>
-          <w:sz w:val="24"/>
-          <w:lang w:eastAsia="es-MX"/>
-        </w:rPr>
-        <w:t xml:space="preserve"> para que liquide su </w:t>
-      </w:r>
-      <w:r>
-        <w:rPr>
-          <w:sz w:val="24"/>
-          <w:lang w:eastAsia="es-MX"/>
-        </w:rPr>
-        <w:t>crédito</w:t>
-      </w:r>
-      <w:r>
-        <w:rPr>
-          <w:sz w:val="24"/>
-          <w:lang w:eastAsia="es-MX"/>
-        </w:rPr>
-        <w:t xml:space="preserve"> o </w:t>
-      </w:r>
-      <w:r>
-        <w:rPr>
-          <w:sz w:val="24"/>
-          <w:lang w:eastAsia="es-MX"/>
-        </w:rPr>
-        <w:t>automáticamente</w:t>
-      </w:r>
-      <w:r>
-        <w:rPr>
-          <w:sz w:val="24"/>
-          <w:lang w:eastAsia="es-MX"/>
-        </w:rPr>
-        <w:t xml:space="preserve"> le enviara una alerta a la sucursal que este ya se le </w:t>
-      </w:r>
-      <w:r>
-        <w:rPr>
-          <w:sz w:val="24"/>
-          <w:lang w:eastAsia="es-MX"/>
-        </w:rPr>
-        <w:t>venció</w:t>
-      </w:r>
-      <w:r>
-        <w:rPr>
-          <w:sz w:val="24"/>
-          <w:lang w:eastAsia="es-MX"/>
-        </w:rPr>
-        <w:t xml:space="preserve">. </w:t>
-      </w:r>
-    </w:p>
-    <w:p>
-      <w:pPr>
-        <w:pStyle w:val="Prrafodelista"/>
-        <w:ind w:left="1440"/>
-        <w:rPr>
-          <w:rStyle w:val="Textoennegrita"/>
-          <w:b w:val="0"/>
-          <w:bCs w:val="0"/>
-          <w:sz w:val="24"/>
-          <w:lang w:eastAsia="es-MX"/>
-        </w:rPr>
-      </w:pPr>
-    </w:p>
-    <w:p>
-      <w:pPr>
-        <w:rPr>
-          <w:sz w:val="24"/>
-        </w:rPr>
-      </w:pPr>
-      <w:r>
-        <w:rPr>
-          <w:rStyle w:val="Textoennegrita"/>
-          <w:rFonts w:ascii="Helvetica" w:hAnsi="Helvetica" w:cs="Helvetica"/>
-          <w:color w:val="666666"/>
-          <w:sz w:val="24"/>
-          <w:bdr w:val="none" w:sz="0" w:space="0" w:color="auto" w:frame="1"/>
-          <w:shd w:val="clear" w:color="auto" w:fill="FFFFFF"/>
-        </w:rPr>
-        <w:t>NOTA: Módulo de sucursales: </w:t>
-      </w:r>
-      <w:r>
-        <w:rPr>
-          <w:sz w:val="24"/>
-          <w:shd w:val="clear" w:color="auto" w:fill="FFFFFF"/>
-        </w:rPr>
-        <w:t>El sistema cuenta con un módulo para administrar múltiples sucursales dentro de la misma aplicación y así</w:t>
-      </w:r>
-      <w:r>
-        <w:rPr>
-          <w:sz w:val="24"/>
-          <w:shd w:val="clear" w:color="auto" w:fill="FFFFFF"/>
-        </w:rPr>
-        <w:t xml:space="preserve"> poder gestionar los créditos que le otorgara a</w:t>
-      </w:r>
-      <w:r>
-        <w:rPr>
-          <w:sz w:val="24"/>
-          <w:shd w:val="clear" w:color="auto" w:fill="FFFFFF"/>
-        </w:rPr>
-        <w:t xml:space="preserve"> diferentes bodegas o sucursales</w:t>
-      </w:r>
-    </w:p>
-    <w:p>
-      <w:pPr>
-        <w:pStyle w:val="Ttulo2"/>
-      </w:pPr>
-      <w:r>
-        <w:lastRenderedPageBreak/>
-        <w:t>ADMIN SUCURSAL (CONTROL GENERAL DE UNA SUCURSAL EN ESPECIFICO)</w:t>
-      </w:r>
-    </w:p>
-    <w:p/>
-    <w:p>
-      <w:pPr>
-        <w:pStyle w:val="Prrafodelista"/>
-        <w:numPr>
-          <w:ilvl w:val="0"/>
-          <w:numId w:val="2"/>
-        </w:numPr>
-      </w:pPr>
-      <w:r>
-        <w:rPr>
-          <w:sz w:val="24"/>
-        </w:rPr>
-        <w:t>Podrá registrar, buscar, editar y eliminar usuarios.</w:t>
-      </w:r>
-    </w:p>
-    <w:p>
-      <w:pPr>
-        <w:pStyle w:val="Prrafodelista"/>
-        <w:numPr>
-          <w:ilvl w:val="0"/>
-          <w:numId w:val="2"/>
-        </w:numPr>
-        <w:rPr>
-          <w:sz w:val="24"/>
-        </w:rPr>
-      </w:pPr>
-      <w:r>
-        <w:rPr>
-          <w:sz w:val="24"/>
-        </w:rPr>
-        <w:t xml:space="preserve">Administración de </w:t>
-      </w:r>
-      <w:r>
-        <w:rPr>
-          <w:sz w:val="24"/>
-        </w:rPr>
-        <w:t>pedidos</w:t>
-      </w:r>
-      <w:r>
-        <w:rPr>
-          <w:sz w:val="24"/>
-        </w:rPr>
-        <w:t xml:space="preserve">. </w:t>
-      </w:r>
-      <w:r>
-        <w:rPr>
-          <w:rFonts w:ascii="Helvetica" w:eastAsia="Times New Roman" w:hAnsi="Helvetica" w:cs="Helvetica"/>
-          <w:b/>
-          <w:bCs/>
-          <w:color w:val="666666"/>
-          <w:sz w:val="28"/>
-          <w:szCs w:val="24"/>
-          <w:bdr w:val="none" w:sz="0" w:space="0" w:color="auto" w:frame="1"/>
-          <w:shd w:val="clear" w:color="auto" w:fill="FFFFFF"/>
-          <w:lang w:eastAsia="es-MX"/>
-        </w:rPr>
-        <w:br/>
-      </w:r>
-    </w:p>
-    <w:p>
-      <w:pPr>
-        <w:pStyle w:val="Prrafodelista"/>
-        <w:numPr>
-          <w:ilvl w:val="1"/>
-          <w:numId w:val="2"/>
-        </w:numPr>
-        <w:rPr>
-          <w:sz w:val="24"/>
-          <w:lang w:eastAsia="es-MX"/>
-        </w:rPr>
-      </w:pPr>
-      <w:r>
-        <w:rPr>
-          <w:sz w:val="24"/>
-          <w:lang w:eastAsia="es-MX"/>
-        </w:rPr>
-        <w:t xml:space="preserve">Agregar </w:t>
-      </w:r>
-      <w:r>
-        <w:rPr>
-          <w:sz w:val="24"/>
-          <w:lang w:eastAsia="es-MX"/>
-        </w:rPr>
-        <w:t xml:space="preserve">nuevo pedido </w:t>
-      </w:r>
-    </w:p>
-    <w:p>
-      <w:pPr>
-        <w:pStyle w:val="Prrafodelista"/>
-        <w:numPr>
-          <w:ilvl w:val="1"/>
-          <w:numId w:val="2"/>
-        </w:numPr>
-        <w:rPr>
-          <w:sz w:val="24"/>
-          <w:lang w:eastAsia="es-MX"/>
-        </w:rPr>
-      </w:pPr>
-      <w:r>
-        <w:rPr>
-          <w:sz w:val="24"/>
-          <w:lang w:eastAsia="es-MX"/>
-        </w:rPr>
-        <w:t>Buscar </w:t>
-      </w:r>
-      <w:r>
-        <w:rPr>
-          <w:sz w:val="24"/>
-          <w:lang w:eastAsia="es-MX"/>
-        </w:rPr>
-        <w:t>pedidos</w:t>
-      </w:r>
-    </w:p>
-    <w:p>
-      <w:pPr>
-        <w:pStyle w:val="Prrafodelista"/>
-        <w:numPr>
-          <w:ilvl w:val="1"/>
-          <w:numId w:val="2"/>
-        </w:numPr>
-        <w:rPr>
-          <w:sz w:val="24"/>
-          <w:lang w:eastAsia="es-MX"/>
-        </w:rPr>
-      </w:pPr>
-      <w:r>
-        <w:rPr>
-          <w:sz w:val="24"/>
-          <w:lang w:eastAsia="es-MX"/>
-        </w:rPr>
-        <w:t>Editar </w:t>
-      </w:r>
-      <w:r>
-        <w:rPr>
-          <w:sz w:val="24"/>
-          <w:lang w:eastAsia="es-MX"/>
-        </w:rPr>
-        <w:t>pedidos</w:t>
-      </w:r>
-    </w:p>
-    <w:p>
-      <w:pPr>
-        <w:pStyle w:val="Prrafodelista"/>
-        <w:numPr>
-          <w:ilvl w:val="1"/>
-          <w:numId w:val="2"/>
-        </w:numPr>
-        <w:rPr>
-          <w:sz w:val="24"/>
-          <w:lang w:eastAsia="es-MX"/>
-        </w:rPr>
-      </w:pPr>
-      <w:r>
-        <w:rPr>
-          <w:sz w:val="24"/>
-          <w:lang w:eastAsia="es-MX"/>
-        </w:rPr>
-        <w:t xml:space="preserve">Eliminar </w:t>
-      </w:r>
-      <w:r>
-        <w:rPr>
-          <w:sz w:val="24"/>
-          <w:lang w:eastAsia="es-MX"/>
-        </w:rPr>
-        <w:t>pedidos</w:t>
-      </w:r>
-    </w:p>
-    <w:p>
-      <w:pPr>
-        <w:pStyle w:val="Prrafodelista"/>
-        <w:numPr>
-          <w:ilvl w:val="1"/>
-          <w:numId w:val="2"/>
-        </w:numPr>
-        <w:rPr>
-          <w:sz w:val="24"/>
-          <w:lang w:eastAsia="es-MX"/>
-        </w:rPr>
-      </w:pPr>
-      <w:r>
-        <w:rPr>
-          <w:sz w:val="24"/>
-          <w:lang w:eastAsia="es-MX"/>
-        </w:rPr>
-        <w:t>Ver historial de pedidos</w:t>
-      </w:r>
-    </w:p>
-    <w:p>
-      <w:pPr>
-        <w:pStyle w:val="Prrafodelista"/>
-        <w:ind w:left="1440"/>
-        <w:rPr>
-          <w:sz w:val="24"/>
-          <w:lang w:eastAsia="es-MX"/>
-        </w:rPr>
-      </w:pPr>
-    </w:p>
-    <w:p>
-      <w:pPr>
-        <w:pStyle w:val="Prrafodelista"/>
-        <w:numPr>
-          <w:ilvl w:val="0"/>
-          <w:numId w:val="2"/>
-        </w:numPr>
-        <w:rPr>
-          <w:sz w:val="24"/>
-        </w:rPr>
-      </w:pPr>
-      <w:r>
-        <w:rPr>
-          <w:sz w:val="24"/>
-        </w:rPr>
-        <w:t xml:space="preserve">Administración de </w:t>
-      </w:r>
-      <w:r>
-        <w:rPr>
-          <w:sz w:val="24"/>
-        </w:rPr>
-        <w:t>su stock</w:t>
-      </w:r>
-      <w:r>
-        <w:rPr>
-          <w:sz w:val="24"/>
-        </w:rPr>
-        <w:t>.</w:t>
-      </w:r>
-    </w:p>
-    <w:p>
-      <w:pPr>
-        <w:pStyle w:val="Prrafodelista"/>
-        <w:numPr>
-          <w:ilvl w:val="1"/>
-          <w:numId w:val="2"/>
-        </w:numPr>
-        <w:rPr>
-          <w:sz w:val="24"/>
-        </w:rPr>
-      </w:pPr>
-      <w:r>
-        <w:rPr>
-          <w:sz w:val="24"/>
-        </w:rPr>
-        <w:t>Ver stock general</w:t>
-      </w:r>
-    </w:p>
-    <w:p>
-      <w:pPr>
-        <w:pStyle w:val="Prrafodelista"/>
-        <w:numPr>
-          <w:ilvl w:val="1"/>
-          <w:numId w:val="2"/>
-        </w:numPr>
-        <w:rPr>
-          <w:sz w:val="24"/>
-        </w:rPr>
-      </w:pPr>
-      <w:r>
-        <w:rPr>
-          <w:sz w:val="24"/>
-        </w:rPr>
-        <w:t xml:space="preserve">Ver stock propio </w:t>
-      </w:r>
-    </w:p>
-    <w:p>
-      <w:pPr>
-        <w:pStyle w:val="Prrafodelista"/>
-        <w:numPr>
-          <w:ilvl w:val="1"/>
-          <w:numId w:val="2"/>
-        </w:numPr>
-        <w:rPr>
-          <w:sz w:val="24"/>
         </w:rPr>
       </w:pPr>
       <w:r>
@@ -968,6 +1000,8 @@
         </w:rPr>
         <w:t>Ver stock de diferentes sucursales (para solicitar un traspaso).</w:t>
       </w:r>
+      <w:bookmarkStart w:id="0" w:name="_GoBack"/>
+      <w:bookmarkEnd w:id="0"/>
     </w:p>
     <w:p>
       <w:pPr>
@@ -2387,7 +2421,7 @@
   <a:extraClrSchemeLst/>
   <a:extLst>
     <a:ext uri="{05A4C25C-085E-4340-85A3-A5531E510DB2}">
-      <thm15:themeFamily xmlns="" xmlns:thm15="http://schemas.microsoft.com/office/thememl/2012/main" name="Office Theme" id="{62F939B6-93AF-4DB8-9C6B-D6C7DFDC589F}" vid="{4A3C46E8-61CC-4603-A589-7422A47A8E4A}"/>
+      <thm15:themeFamily xmlns:thm15="http://schemas.microsoft.com/office/thememl/2012/main" xmlns="" name="Office Theme" id="{62F939B6-93AF-4DB8-9C6B-D6C7DFDC589F}" vid="{4A3C46E8-61CC-4603-A589-7422A47A8E4A}"/>
     </a:ext>
   </a:extLst>
 </a:theme>
@@ -2398,7 +2432,7 @@
 </file>
 
 <file path=customXml/itemProps1.xml><?xml version="1.0" encoding="utf-8"?>
-<ds:datastoreItem xmlns:ds="http://schemas.openxmlformats.org/officeDocument/2006/customXml" ds:itemID="{8EBA91E1-CD4D-4C73-B583-889668770EC8}">
+<ds:datastoreItem xmlns:ds="http://schemas.openxmlformats.org/officeDocument/2006/customXml" ds:itemID="{3B2540EC-1919-4A4C-915B-B20E6E0387C2}">
   <ds:schemaRefs>
     <ds:schemaRef ds:uri="http://schemas.openxmlformats.org/officeDocument/2006/bibliography"/>
   </ds:schemaRefs>

</xml_diff>

<commit_message>
rol admin de creditos
</commit_message>
<xml_diff>
--- a/requerimientos.docx
+++ b/requerimientos.docx
@@ -159,8 +159,6 @@
         </w:rPr>
         <w:t>Podrá registrar usuarios administradores con privilegios de solo generar créditos sin poder modificar los campos del límite de crédito que se otorga por sucursal.</w:t>
       </w:r>
-      <w:bookmarkStart w:id="0" w:name="_GoBack"/>
-      <w:bookmarkEnd w:id="0"/>
     </w:p>
     <w:p>
       <w:pPr>
@@ -1325,13 +1323,155 @@
       </w:pPr>
     </w:p>
     <w:p/>
+    <w:p>
+      <w:bookmarkStart w:id="0" w:name="_GoBack"/>
+      <w:bookmarkEnd w:id="0"/>
+    </w:p>
+    <w:p>
+      <w:pPr>
+        <w:rPr>
+          <w:b/>
+        </w:rPr>
+      </w:pPr>
+      <w:r>
+        <w:rPr>
+          <w:b/>
+        </w:rPr>
+        <w:lastRenderedPageBreak/>
+        <w:t xml:space="preserve">Módulo 1: </w:t>
+      </w:r>
+    </w:p>
+    <w:p>
+      <w:pPr>
+        <w:rPr>
+          <w:sz w:val="32"/>
+        </w:rPr>
+      </w:pPr>
+      <w:r>
+        <w:rPr>
+          <w:sz w:val="32"/>
+        </w:rPr>
+        <w:t>CLIENTES</w:t>
+      </w:r>
+    </w:p>
+    <w:p>
+      <w:r>
+        <w:t>Crear una interfaz para dar de alta perfiles individuales de clientes para que se pueda fidelizar, vender a crédito y llevar un sistema de categorías de clientes dependiendo de sus compras mensuales o trimestrales.</w:t>
+      </w:r>
+    </w:p>
     <w:p/>
+    <w:p>
+      <w:pPr>
+        <w:rPr>
+          <w:b/>
+        </w:rPr>
+      </w:pPr>
+      <w:r>
+        <w:rPr>
+          <w:b/>
+        </w:rPr>
+        <w:t>Módulo 2:</w:t>
+      </w:r>
+    </w:p>
+    <w:p>
+      <w:pPr>
+        <w:rPr>
+          <w:sz w:val="32"/>
+        </w:rPr>
+      </w:pPr>
+      <w:r>
+        <w:rPr>
+          <w:sz w:val="32"/>
+        </w:rPr>
+        <w:t xml:space="preserve">VENDEDORES, TIENDAS Y CAJAS </w:t>
+      </w:r>
+    </w:p>
+    <w:p>
+      <w:r>
+        <w:t xml:space="preserve">En esta parte necesito dar de alta diferentes </w:t>
+      </w:r>
+      <w:r>
+        <w:t>perfiles vendedores</w:t>
+      </w:r>
+      <w:r>
+        <w:t>, encargado de tienda, gerente, administrativo y vendedor externo para empoderar al vendedor dándole información al instante sobre disponibilidad de producto y así tener un control mayor tanto en ve</w:t>
+      </w:r>
+      <w:r>
+        <w:t>ntas como en flujo de efectivo.</w:t>
+      </w:r>
+    </w:p>
+    <w:p>
+      <w:pPr>
+        <w:rPr>
+          <w:b/>
+        </w:rPr>
+      </w:pPr>
+    </w:p>
+    <w:p>
+      <w:pPr>
+        <w:rPr>
+          <w:b/>
+        </w:rPr>
+      </w:pPr>
+      <w:r>
+        <w:rPr>
+          <w:b/>
+        </w:rPr>
+        <w:t>Módulo 3:</w:t>
+      </w:r>
+    </w:p>
+    <w:p>
+      <w:r>
+        <w:rPr>
+          <w:sz w:val="32"/>
+        </w:rPr>
+        <w:t>ALMACEN</w:t>
+      </w:r>
+    </w:p>
+    <w:p>
+      <w:r>
+        <w:t xml:space="preserve">Implementar un sistema de almacén que se enlace a las múltiples tiendas físicas para mejorar la </w:t>
+      </w:r>
+      <w:r>
+        <w:t>logística vendedor</w:t>
+      </w:r>
+      <w:r>
+        <w:t>/encargado de tienda/almacenista.</w:t>
+      </w:r>
+    </w:p>
     <w:p/>
+    <w:p>
+      <w:pPr>
+        <w:rPr>
+          <w:b/>
+        </w:rPr>
+      </w:pPr>
+      <w:r>
+        <w:rPr>
+          <w:b/>
+        </w:rPr>
+        <w:t>Módulo 4:</w:t>
+      </w:r>
+    </w:p>
+    <w:p>
+      <w:pPr>
+        <w:rPr>
+          <w:sz w:val="32"/>
+        </w:rPr>
+      </w:pPr>
+      <w:r>
+        <w:rPr>
+          <w:sz w:val="32"/>
+        </w:rPr>
+        <w:t>PROVEEDORES</w:t>
+      </w:r>
+    </w:p>
+    <w:p>
+      <w:r>
+        <w:t>Generar una interfaz que permita al almacenista hacer pedidos oportunos en base a la información proveída por el sistema</w:t>
+      </w:r>
+    </w:p>
     <w:p/>
-    <w:p/>
-    <w:p/>
-    <w:p/>
-    <w:p/>
     <w:p>
       <w:pPr>
         <w:rPr>
@@ -1342,7 +1482,7 @@
         <w:rPr>
           <w:b/>
         </w:rPr>
-        <w:t xml:space="preserve">Módulo 1: </w:t>
+        <w:t>Módulo 5:(parte fundamental del sistema)</w:t>
       </w:r>
     </w:p>
     <w:p>
@@ -1355,151 +1495,6 @@
         <w:rPr>
           <w:sz w:val="32"/>
         </w:rPr>
-        <w:t>CLIENTES</w:t>
-      </w:r>
-    </w:p>
-    <w:p>
-      <w:r>
-        <w:t>Crear una interfaz para dar de alta perfiles individuales de clientes para que se pueda fidelizar, vender a crédito y llevar un sistema de categorías de clientes dependiendo de sus compras mensuales o trimestrales.</w:t>
-      </w:r>
-    </w:p>
-    <w:p/>
-    <w:p>
-      <w:pPr>
-        <w:rPr>
-          <w:b/>
-        </w:rPr>
-      </w:pPr>
-      <w:r>
-        <w:rPr>
-          <w:b/>
-        </w:rPr>
-        <w:t>Módulo 2:</w:t>
-      </w:r>
-    </w:p>
-    <w:p>
-      <w:pPr>
-        <w:rPr>
-          <w:sz w:val="32"/>
-        </w:rPr>
-      </w:pPr>
-      <w:r>
-        <w:rPr>
-          <w:sz w:val="32"/>
-        </w:rPr>
-        <w:t xml:space="preserve">VENDEDORES, TIENDAS Y CAJAS </w:t>
-      </w:r>
-    </w:p>
-    <w:p>
-      <w:r>
-        <w:t xml:space="preserve">En esta parte necesito dar de alta diferentes </w:t>
-      </w:r>
-      <w:r>
-        <w:t>perfiles vendedores</w:t>
-      </w:r>
-      <w:r>
-        <w:t>, encargado de tienda, gerente, administrativo y vendedor externo para empoderar al vendedor dándole información al instante sobre disponibilidad de producto y así tener un control mayor tanto en ve</w:t>
-      </w:r>
-      <w:r>
-        <w:t>ntas como en flujo de efectivo.</w:t>
-      </w:r>
-    </w:p>
-    <w:p>
-      <w:pPr>
-        <w:rPr>
-          <w:b/>
-        </w:rPr>
-      </w:pPr>
-    </w:p>
-    <w:p>
-      <w:pPr>
-        <w:rPr>
-          <w:b/>
-        </w:rPr>
-      </w:pPr>
-      <w:r>
-        <w:rPr>
-          <w:b/>
-        </w:rPr>
-        <w:t>Módulo 3:</w:t>
-      </w:r>
-    </w:p>
-    <w:p>
-      <w:r>
-        <w:rPr>
-          <w:sz w:val="32"/>
-        </w:rPr>
-        <w:t>ALMACEN</w:t>
-      </w:r>
-    </w:p>
-    <w:p>
-      <w:r>
-        <w:t xml:space="preserve">Implementar un sistema de almacén que se enlace a las múltiples tiendas físicas para mejorar la </w:t>
-      </w:r>
-      <w:r>
-        <w:t>logística vendedor</w:t>
-      </w:r>
-      <w:r>
-        <w:t>/encargado de tienda/almacenista.</w:t>
-      </w:r>
-    </w:p>
-    <w:p/>
-    <w:p>
-      <w:pPr>
-        <w:rPr>
-          <w:b/>
-        </w:rPr>
-      </w:pPr>
-      <w:r>
-        <w:rPr>
-          <w:b/>
-        </w:rPr>
-        <w:t>Módulo 4:</w:t>
-      </w:r>
-    </w:p>
-    <w:p>
-      <w:pPr>
-        <w:rPr>
-          <w:sz w:val="32"/>
-        </w:rPr>
-      </w:pPr>
-      <w:r>
-        <w:rPr>
-          <w:sz w:val="32"/>
-        </w:rPr>
-        <w:t>PROVEEDORES</w:t>
-      </w:r>
-    </w:p>
-    <w:p>
-      <w:r>
-        <w:t>Generar una interfaz que permita al almacenista hacer pedidos oportunos en base a la información proveída por el sistema</w:t>
-      </w:r>
-    </w:p>
-    <w:p/>
-    <w:p>
-      <w:pPr>
-        <w:rPr>
-          <w:b/>
-        </w:rPr>
-      </w:pPr>
-      <w:r>
-        <w:rPr>
-          <w:b/>
-        </w:rPr>
-        <w:t>Módulo 5:(parte fundamental del sistema)</w:t>
-      </w:r>
-    </w:p>
-    <w:p>
-      <w:pPr>
-        <w:rPr>
-          <w:sz w:val="32"/>
-        </w:rPr>
-      </w:pPr>
-      <w:r>
-        <w:rPr>
-          <w:sz w:val="32"/>
-        </w:rPr>
-        <w:lastRenderedPageBreak/>
         <w:t xml:space="preserve">VENTA A CRÉDITO </w:t>
       </w:r>
     </w:p>
@@ -2632,7 +2627,7 @@
   <a:extraClrSchemeLst/>
   <a:extLst>
     <a:ext uri="{05A4C25C-085E-4340-85A3-A5531E510DB2}">
-      <thm15:themeFamily xmlns:thm15="http://schemas.microsoft.com/office/thememl/2012/main" xmlns="" name="Office Theme" id="{62F939B6-93AF-4DB8-9C6B-D6C7DFDC589F}" vid="{4A3C46E8-61CC-4603-A589-7422A47A8E4A}"/>
+      <thm15:themeFamily xmlns="" xmlns:thm15="http://schemas.microsoft.com/office/thememl/2012/main" name="Office Theme" id="{62F939B6-93AF-4DB8-9C6B-D6C7DFDC589F}" vid="{4A3C46E8-61CC-4603-A589-7422A47A8E4A}"/>
     </a:ext>
   </a:extLst>
 </a:theme>
@@ -2643,7 +2638,7 @@
 </file>
 
 <file path=customXml/itemProps1.xml><?xml version="1.0" encoding="utf-8"?>
-<ds:datastoreItem xmlns:ds="http://schemas.openxmlformats.org/officeDocument/2006/customXml" ds:itemID="{EB0CB624-EAC3-4DB6-8B1A-B8D640F29A44}">
+<ds:datastoreItem xmlns:ds="http://schemas.openxmlformats.org/officeDocument/2006/customXml" ds:itemID="{6D70E912-7782-451F-941E-F5E924DC2BE7}">
   <ds:schemaRefs>
     <ds:schemaRef ds:uri="http://schemas.openxmlformats.org/officeDocument/2006/bibliography"/>
   </ds:schemaRefs>

</xml_diff>